<commit_message>
Add new model weights and update documentation; remove unused data configuration
- Added new YOLO model weights file `yolo11n.pt`.
- Updated the IPCV Home Task document with detailed comparisons of ChatGPT, Gemini, and Claude, including UI detection methods.
- Deleted obsolete `data.yaml` configuration file.
- Added output video file `output_result.mp4`.
</commit_message>
<xml_diff>
--- a/IPCV Home Task 1docx.docx
+++ b/IPCV Home Task 1docx.docx
@@ -12,7 +12,21 @@
         <w:rPr>
           <w:lang w:val="en-GB"/>
         </w:rPr>
-        <w:t>The three leading generative AIs that have taken the world by storm in the current AI boom are OpenAI’s ChatGPT, Google’s Gemini and Anthropic’s Claude. These AI models each allow users to ask questions through a web interface. In the next section the visual UI of all three will be evaluated and methods of detecting these windows will be discussed.</w:t>
+        <w:t xml:space="preserve">The three leading generative AIs that have taken the world by storm in the current AI boom are OpenAI’s ChatGPT, Google’s Gemini and </w:t>
+      </w:r>
+      <w:proofErr w:type="spellStart"/>
+      <w:r>
+        <w:rPr>
+          <w:lang w:val="en-GB"/>
+        </w:rPr>
+        <w:t>Anthropic’s</w:t>
+      </w:r>
+      <w:proofErr w:type="spellEnd"/>
+      <w:r>
+        <w:rPr>
+          <w:lang w:val="en-GB"/>
+        </w:rPr>
+        <w:t xml:space="preserve"> Claude. These AI models each allow users to ask questions through a web interface. In the next section the visual UI of all three will be evaluated and methods of detecting these windows will be discussed.</w:t>
       </w:r>
       <w:r>
         <w:rPr>
@@ -25,7 +39,33 @@
           <w:lang w:val="en-GB"/>
         </w:rPr>
         <w:br/>
-        <w:t>When looking at the web interface of these LLMs one immediately notices that whilst serving similar functionalities each achieve this through their own distinct design language. OpenAI use a minimalist functional layout that features a collapsable sidebar on the left containing the chat history as well as other settings the user might want to make use of. The UIs colour</w:t>
+        <w:t>When looking at the web interface of these LLMs one immediately notices that whilst serving similar functionalities each achieve this through their own distinct design language</w:t>
+      </w:r>
+      <w:r>
+        <w:rPr>
+          <w:lang w:val="en-GB"/>
+        </w:rPr>
+        <w:t xml:space="preserve"> (</w:t>
+      </w:r>
+      <w:proofErr w:type="spellStart"/>
+      <w:r>
+        <w:rPr>
+          <w:lang w:val="en-GB"/>
+        </w:rPr>
+        <w:t>Kanerika</w:t>
+      </w:r>
+      <w:proofErr w:type="spellEnd"/>
+      <w:r>
+        <w:rPr>
+          <w:lang w:val="en-GB"/>
+        </w:rPr>
+        <w:t>, 2025)</w:t>
+      </w:r>
+      <w:r>
+        <w:rPr>
+          <w:lang w:val="en-GB"/>
+        </w:rPr>
+        <w:t>. OpenAI use a minimalist functional layout that features a collapsable sidebar on the left containing the chat history as well as other settings the user might want to make use of. The UIs colour</w:t>
       </w:r>
       <w:r>
         <w:rPr>
@@ -51,7 +91,19 @@
         <w:rPr>
           <w:lang w:val="en-GB"/>
         </w:rPr>
-        <w:t xml:space="preserve">On the other hand, Gemini adheres to Google’s “Material You” design philosophy. Gemini’s layout </w:t>
+        <w:t>On the other hand, Gemini adheres to Google’s “Material You” design philosophy</w:t>
+      </w:r>
+      <w:r>
+        <w:rPr>
+          <w:lang w:val="en-GB"/>
+        </w:rPr>
+        <w:t xml:space="preserve"> (Google, 2025)</w:t>
+      </w:r>
+      <w:r>
+        <w:rPr>
+          <w:lang w:val="en-GB"/>
+        </w:rPr>
+        <w:t xml:space="preserve">. Gemini’s layout </w:t>
       </w:r>
       <w:r>
         <w:rPr>
@@ -81,7 +133,19 @@
         <w:rPr>
           <w:lang w:val="en-GB"/>
         </w:rPr>
-        <w:t xml:space="preserve"> is the </w:t>
+        <w:t xml:space="preserve"> </w:t>
+      </w:r>
+      <w:r>
+        <w:rPr>
+          <w:lang w:val="en-GB"/>
+        </w:rPr>
+        <w:t>are</w:t>
+      </w:r>
+      <w:r>
+        <w:rPr>
+          <w:lang w:val="en-GB"/>
+        </w:rPr>
+        <w:t xml:space="preserve"> the </w:t>
       </w:r>
       <w:r>
         <w:rPr>
@@ -99,7 +163,562 @@
         <w:rPr>
           <w:lang w:val="en-GB"/>
         </w:rPr>
-        <w:t>here google opted to use blue accents rather than grey accents employed by OpenAI.</w:t>
+        <w:t>here google opted to use blue accents rather than grey accents employed by OpenAI</w:t>
+      </w:r>
+      <w:r>
+        <w:rPr>
+          <w:lang w:val="en-GB"/>
+        </w:rPr>
+        <w:t xml:space="preserve"> (Data Studios, 2025)</w:t>
+      </w:r>
+      <w:r>
+        <w:rPr>
+          <w:lang w:val="en-GB"/>
+        </w:rPr>
+        <w:t>.</w:t>
+      </w:r>
+    </w:p>
+    <w:p>
+      <w:pPr>
+        <w:rPr>
+          <w:lang w:val="en-GB"/>
+        </w:rPr>
+      </w:pPr>
+    </w:p>
+    <w:p>
+      <w:pPr>
+        <w:rPr>
+          <w:lang w:val="en-GB"/>
+        </w:rPr>
+      </w:pPr>
+      <w:r>
+        <w:rPr>
+          <w:lang w:val="en-GB"/>
+        </w:rPr>
+        <w:t xml:space="preserve">Claude takes a different approach to the other 2 LLMs whilst the overall look of the UI is </w:t>
+      </w:r>
+      <w:r>
+        <w:rPr>
+          <w:lang w:val="en-GB"/>
+        </w:rPr>
+        <w:t>like</w:t>
+      </w:r>
+      <w:r>
+        <w:rPr>
+          <w:lang w:val="en-GB"/>
+        </w:rPr>
+        <w:t xml:space="preserve"> the others Anthropic </w:t>
+      </w:r>
+      <w:r>
+        <w:rPr>
+          <w:lang w:val="en-GB"/>
+        </w:rPr>
+        <w:t>takes a</w:t>
+      </w:r>
+      <w:r>
+        <w:rPr>
+          <w:lang w:val="en-GB"/>
+        </w:rPr>
+        <w:t xml:space="preserve"> different approach in the colourway. Both in light mode and in dark mode rather than settling for black and white Anthropc went with a warmer look and utilises serif fonts that give the UI a document like feel</w:t>
+      </w:r>
+      <w:r>
+        <w:rPr>
+          <w:lang w:val="en-GB"/>
+        </w:rPr>
+        <w:t xml:space="preserve"> (</w:t>
+      </w:r>
+      <w:proofErr w:type="spellStart"/>
+      <w:r>
+        <w:rPr>
+          <w:lang w:val="en-GB"/>
+        </w:rPr>
+        <w:t>Improvado</w:t>
+      </w:r>
+      <w:proofErr w:type="spellEnd"/>
+      <w:r>
+        <w:rPr>
+          <w:lang w:val="en-GB"/>
+        </w:rPr>
+        <w:t>, 2025)</w:t>
+      </w:r>
+      <w:r>
+        <w:rPr>
+          <w:lang w:val="en-GB"/>
+        </w:rPr>
+        <w:t>.</w:t>
+      </w:r>
+      <w:r>
+        <w:rPr>
+          <w:lang w:val="en-GB"/>
+        </w:rPr>
+        <w:t xml:space="preserve"> </w:t>
+      </w:r>
+      <w:r>
+        <w:rPr>
+          <w:lang w:val="en-GB"/>
+        </w:rPr>
+        <w:t>One of the most distinctive aspects of the Claude UI is its “Artifacts” window that moves away from the single column design of the earlier LLMs an instead splits its output into a split screen</w:t>
+      </w:r>
+      <w:r>
+        <w:rPr>
+          <w:lang w:val="en-GB"/>
+        </w:rPr>
+        <w:t xml:space="preserve"> (</w:t>
+      </w:r>
+      <w:proofErr w:type="spellStart"/>
+      <w:r>
+        <w:rPr>
+          <w:lang w:val="en-GB"/>
+        </w:rPr>
+        <w:t>Albato</w:t>
+      </w:r>
+      <w:proofErr w:type="spellEnd"/>
+      <w:r>
+        <w:rPr>
+          <w:lang w:val="en-GB"/>
+        </w:rPr>
+        <w:t>, 2025)</w:t>
+      </w:r>
+      <w:r>
+        <w:rPr>
+          <w:lang w:val="en-GB"/>
+        </w:rPr>
+        <w:t>.</w:t>
+      </w:r>
+    </w:p>
+    <w:p>
+      <w:pPr>
+        <w:rPr>
+          <w:lang w:val="en-GB"/>
+        </w:rPr>
+      </w:pPr>
+    </w:p>
+    <w:p>
+      <w:pPr>
+        <w:rPr>
+          <w:lang w:val="en-GB"/>
+        </w:rPr>
+      </w:pPr>
+      <w:r>
+        <w:rPr>
+          <w:lang w:val="en-GB"/>
+        </w:rPr>
+        <w:t xml:space="preserve">When it comes to detecting these UIs there are a selection of different processes that can be used. One of these is image classification which is a method that utilises deep convolutional neural networks (CNNs) such as </w:t>
+      </w:r>
+      <w:r>
+        <w:t xml:space="preserve">ResNet </w:t>
+      </w:r>
+      <w:r>
+        <w:rPr>
+          <w:lang w:val="en-GB"/>
+        </w:rPr>
+        <w:t xml:space="preserve">to assign a single label </w:t>
+      </w:r>
+      <w:r>
+        <w:rPr>
+          <w:lang w:val="en-GB"/>
+        </w:rPr>
+        <w:t xml:space="preserve">to the entire image. This allows this method to </w:t>
+      </w:r>
+      <w:r>
+        <w:rPr>
+          <w:lang w:val="en-GB"/>
+        </w:rPr>
+        <w:t>achieve</w:t>
+      </w:r>
+      <w:r>
+        <w:rPr>
+          <w:lang w:val="en-GB"/>
+        </w:rPr>
+        <w:t xml:space="preserve"> high accuracy when handling scenarios where the entire image is made up of a single item such as a screenshot of a desktop containing a full screen window of one of the LLMs however this method than struggles when there are </w:t>
+      </w:r>
+      <w:r>
+        <w:rPr>
+          <w:lang w:val="en-GB"/>
+        </w:rPr>
+        <w:t>another</w:t>
+      </w:r>
+      <w:r>
+        <w:rPr>
+          <w:lang w:val="en-GB"/>
+        </w:rPr>
+        <w:t xml:space="preserve"> windows present or the window is partially obstructed.</w:t>
+      </w:r>
+    </w:p>
+    <w:p>
+      <w:pPr>
+        <w:rPr>
+          <w:lang w:val="en-GB"/>
+        </w:rPr>
+      </w:pPr>
+    </w:p>
+    <w:p>
+      <w:pPr>
+        <w:rPr>
+          <w:lang w:val="en-GB"/>
+        </w:rPr>
+      </w:pPr>
+      <w:r>
+        <w:rPr>
+          <w:lang w:val="en-GB"/>
+        </w:rPr>
+        <w:t>Another method that can be used for this task is template matching</w:t>
+      </w:r>
+      <w:r>
+        <w:rPr>
+          <w:lang w:val="en-GB"/>
+        </w:rPr>
+        <w:t xml:space="preserve"> which involves the process of moving a pixel exact image across the screen across the screen and checking if it fits. This method is great due to being very computationally cheap for simple checks and does not require the training of a model to detect what it needs to detect</w:t>
+      </w:r>
+      <w:r>
+        <w:rPr>
+          <w:lang w:val="en-GB"/>
+        </w:rPr>
+        <w:t xml:space="preserve"> (</w:t>
+      </w:r>
+      <w:proofErr w:type="spellStart"/>
+      <w:r>
+        <w:rPr>
+          <w:lang w:val="en-GB"/>
+        </w:rPr>
+        <w:t>Ultralytics</w:t>
+      </w:r>
+      <w:proofErr w:type="spellEnd"/>
+      <w:r>
+        <w:rPr>
+          <w:lang w:val="en-GB"/>
+        </w:rPr>
+        <w:t>, 2025)</w:t>
+      </w:r>
+      <w:r>
+        <w:rPr>
+          <w:lang w:val="en-GB"/>
+        </w:rPr>
+        <w:t>. However, this approach would not work in this context due to being extremely fragile and requiring an exact match which is difficult when working in an environment where UI elements can be scaled to different sizes and can differ in colour based on user preferences and screen size.</w:t>
+      </w:r>
+    </w:p>
+    <w:p>
+      <w:pPr>
+        <w:rPr>
+          <w:lang w:val="en-GB"/>
+        </w:rPr>
+      </w:pPr>
+    </w:p>
+    <w:p>
+      <w:pPr>
+        <w:rPr>
+          <w:lang w:val="en-GB"/>
+        </w:rPr>
+      </w:pPr>
+      <w:r>
+        <w:rPr>
+          <w:lang w:val="en-GB"/>
+        </w:rPr>
+        <w:lastRenderedPageBreak/>
+        <w:t>Another method that can be used is using object detection. This method identifies and localises areas of an image and classifies them as regions of interest (ROIs) within an image these can be aspects of the image such as specific logos, icon sets and other UI elements such as input bars. This method is also robust when it comes to partial occlusions and UI drift where it can still accurately detect ROIs based on other aspects such as colourway or specific icons</w:t>
+      </w:r>
+      <w:r>
+        <w:rPr>
+          <w:lang w:val="en-GB"/>
+        </w:rPr>
+        <w:t xml:space="preserve"> (Wang et al., 2024)</w:t>
+      </w:r>
+      <w:r>
+        <w:rPr>
+          <w:lang w:val="en-GB"/>
+        </w:rPr>
+        <w:t>.</w:t>
+      </w:r>
+      <w:r>
+        <w:rPr>
+          <w:lang w:val="en-GB"/>
+        </w:rPr>
+        <w:t xml:space="preserve"> The main disadvantage of using such an approach is the more complex data annotation required prior to training the model as apart of needing to annotate the images the ROI needs to be highlighted for the model to be able to know what it is looking for.</w:t>
+      </w:r>
+    </w:p>
+    <w:p>
+      <w:pPr>
+        <w:rPr>
+          <w:lang w:val="en-GB"/>
+        </w:rPr>
+      </w:pPr>
+    </w:p>
+    <w:p>
+      <w:pPr>
+        <w:rPr>
+          <w:lang w:val="en-GB"/>
+        </w:rPr>
+      </w:pPr>
+      <w:r>
+        <w:rPr>
+          <w:lang w:val="en-GB"/>
+        </w:rPr>
+        <w:t xml:space="preserve">Another aspect that helps any model is Data Augmentation. Data augmentation is a process that ensures that the data collected is representative to real world scenarios. </w:t>
+      </w:r>
+      <w:proofErr w:type="gramStart"/>
+      <w:r>
+        <w:rPr>
+          <w:lang w:val="en-GB"/>
+        </w:rPr>
+        <w:t>A number of</w:t>
+      </w:r>
+      <w:proofErr w:type="gramEnd"/>
+      <w:r>
+        <w:rPr>
+          <w:lang w:val="en-GB"/>
+        </w:rPr>
+        <w:t xml:space="preserve"> different data augmentation techniques can be used when detecting different LLM UIs. In this scenario, data augmentation is very much required as LLMs can be used on a wide range of devices having different resolutions. The UI is almost always </w:t>
+      </w:r>
+      <w:r>
+        <w:rPr>
+          <w:lang w:val="en-GB"/>
+        </w:rPr>
+        <w:t>fluid,</w:t>
+      </w:r>
+      <w:r>
+        <w:rPr>
+          <w:lang w:val="en-GB"/>
+        </w:rPr>
+        <w:t xml:space="preserve"> so the system needs to also account for </w:t>
+      </w:r>
+      <w:r>
+        <w:rPr>
+          <w:lang w:val="en-GB"/>
+        </w:rPr>
+        <w:t>different window sizes. Since the window might not always be the one in focus windows that are cropped to simulate being hidden by another window will also be added to the dataset to ensure robustness.</w:t>
+      </w:r>
+    </w:p>
+    <w:p>
+      <w:pPr>
+        <w:rPr>
+          <w:lang w:val="en-GB"/>
+        </w:rPr>
+      </w:pPr>
+    </w:p>
+    <w:p>
+      <w:pPr>
+        <w:rPr>
+          <w:lang w:val="en-GB"/>
+        </w:rPr>
+      </w:pPr>
+      <w:r>
+        <w:rPr>
+          <w:lang w:val="en-GB"/>
+        </w:rPr>
+        <w:t xml:space="preserve">Overall, for the purposes needed in this use case object detection is the most appropriate technique this is due to its capability of handling obstructions and overall robustness. Whilst image classification is easier to implement it does not perform well when multiple windows are present and when the LLM window is obstructed. On the other </w:t>
+      </w:r>
+      <w:proofErr w:type="gramStart"/>
+      <w:r>
+        <w:rPr>
+          <w:lang w:val="en-GB"/>
+        </w:rPr>
+        <w:t>hand</w:t>
+      </w:r>
+      <w:proofErr w:type="gramEnd"/>
+      <w:r>
+        <w:rPr>
+          <w:lang w:val="en-GB"/>
+        </w:rPr>
+        <w:t xml:space="preserve"> is too rigid for the required purposes as even with minor UI drift the system would not be capable of accurate detection.</w:t>
+      </w:r>
+    </w:p>
+    <w:p>
+      <w:pPr>
+        <w:rPr>
+          <w:lang w:val="en-GB"/>
+        </w:rPr>
+      </w:pPr>
+    </w:p>
+    <w:p>
+      <w:pPr>
+        <w:rPr>
+          <w:lang w:val="en-GB"/>
+        </w:rPr>
+      </w:pPr>
+      <w:proofErr w:type="spellStart"/>
+      <w:r>
+        <w:rPr>
+          <w:lang w:val="en-GB"/>
+        </w:rPr>
+        <w:t>Albato</w:t>
+      </w:r>
+      <w:proofErr w:type="spellEnd"/>
+      <w:r>
+        <w:rPr>
+          <w:lang w:val="en-GB"/>
+        </w:rPr>
+        <w:t xml:space="preserve">. (2025). How to use Claude Artifacts: 7 Ways with examples. </w:t>
+      </w:r>
+      <w:proofErr w:type="spellStart"/>
+      <w:r>
+        <w:rPr>
+          <w:lang w:val="en-GB"/>
+        </w:rPr>
+        <w:t>Albato</w:t>
+      </w:r>
+      <w:proofErr w:type="spellEnd"/>
+      <w:r>
+        <w:rPr>
+          <w:lang w:val="en-GB"/>
+        </w:rPr>
+        <w:t xml:space="preserve"> Blog. Available at: https://albato.com/blog/publications/how-to-use-claude-artifacts-guide [Accessed 30 Dec. 2025].</w:t>
+      </w:r>
+    </w:p>
+    <w:p>
+      <w:pPr>
+        <w:rPr>
+          <w:lang w:val="en-GB"/>
+        </w:rPr>
+      </w:pPr>
+      <w:r>
+        <w:rPr>
+          <w:lang w:val="en-GB"/>
+        </w:rPr>
+        <w:t>Data Studios. (2025). ChatGPT vs. Claude vs. Google Gemini: Full Report and Comparison. Data Studios. Available at: https://www.datastudios.org/post/chatgpt-vs-claude-vs-google-gemini-full-report-and-comparison-of-models-capabilities-plans-and [Accessed 30 Dec. 2025].</w:t>
+      </w:r>
+    </w:p>
+    <w:p>
+      <w:pPr>
+        <w:rPr>
+          <w:lang w:val="en-GB"/>
+        </w:rPr>
+      </w:pPr>
+      <w:r>
+        <w:rPr>
+          <w:lang w:val="en-GB"/>
+        </w:rPr>
+        <w:t>Google. (2025). Gemini 3: A new era of intelligence. Google DeepMind. Available at: https://deepmind.google/models/gemini/ [Accessed 30 Dec. 2025].</w:t>
+      </w:r>
+    </w:p>
+    <w:p>
+      <w:pPr>
+        <w:rPr>
+          <w:lang w:val="en-GB"/>
+        </w:rPr>
+      </w:pPr>
+      <w:proofErr w:type="spellStart"/>
+      <w:r>
+        <w:rPr>
+          <w:lang w:val="en-GB"/>
+        </w:rPr>
+        <w:t>Improvado</w:t>
+      </w:r>
+      <w:proofErr w:type="spellEnd"/>
+      <w:r>
+        <w:rPr>
+          <w:lang w:val="en-GB"/>
+        </w:rPr>
+        <w:t xml:space="preserve">. (2025). Claude vs ChatGPT vs Gemini: Best AI Comparison 2025. </w:t>
+      </w:r>
+      <w:proofErr w:type="spellStart"/>
+      <w:r>
+        <w:rPr>
+          <w:lang w:val="en-GB"/>
+        </w:rPr>
+        <w:t>Improvado</w:t>
+      </w:r>
+      <w:proofErr w:type="spellEnd"/>
+      <w:r>
+        <w:rPr>
+          <w:lang w:val="en-GB"/>
+        </w:rPr>
+        <w:t xml:space="preserve"> Blog. Available at: https://improvado.io/blog/claude-vs-chatgpt-vs-gemini-vs-deepseek [Accessed 30 Dec. 2025].</w:t>
+      </w:r>
+    </w:p>
+    <w:p>
+      <w:pPr>
+        <w:rPr>
+          <w:lang w:val="en-GB"/>
+        </w:rPr>
+      </w:pPr>
+      <w:proofErr w:type="spellStart"/>
+      <w:r>
+        <w:rPr>
+          <w:lang w:val="en-GB"/>
+        </w:rPr>
+        <w:t>Kanerika</w:t>
+      </w:r>
+      <w:proofErr w:type="spellEnd"/>
+      <w:r>
+        <w:rPr>
+          <w:lang w:val="en-GB"/>
+        </w:rPr>
+        <w:t xml:space="preserve">. (2025). ChatGPT vs Gemini vs Claude: A Guide to Top AI Models in 2026. </w:t>
+      </w:r>
+      <w:proofErr w:type="spellStart"/>
+      <w:r>
+        <w:rPr>
+          <w:lang w:val="en-GB"/>
+        </w:rPr>
+        <w:t>Kanerika</w:t>
+      </w:r>
+      <w:proofErr w:type="spellEnd"/>
+      <w:r>
+        <w:rPr>
+          <w:lang w:val="en-GB"/>
+        </w:rPr>
+        <w:t>. Available at: https://kanerika.com/blogs/chatgpt-vs-gemini-vs-claude/ [Accessed 30 Dec. 2025].</w:t>
+      </w:r>
+    </w:p>
+    <w:p>
+      <w:pPr>
+        <w:rPr>
+          <w:lang w:val="en-GB"/>
+        </w:rPr>
+      </w:pPr>
+      <w:proofErr w:type="spellStart"/>
+      <w:r>
+        <w:rPr>
+          <w:lang w:val="en-GB"/>
+        </w:rPr>
+        <w:t>Ultralytics</w:t>
+      </w:r>
+      <w:proofErr w:type="spellEnd"/>
+      <w:r>
+        <w:rPr>
+          <w:lang w:val="en-GB"/>
+        </w:rPr>
+        <w:t xml:space="preserve">. (2025). What is template matching? A quick guide. </w:t>
+      </w:r>
+      <w:proofErr w:type="spellStart"/>
+      <w:r>
+        <w:rPr>
+          <w:lang w:val="en-GB"/>
+        </w:rPr>
+        <w:t>Ultralytics</w:t>
+      </w:r>
+      <w:proofErr w:type="spellEnd"/>
+      <w:r>
+        <w:rPr>
+          <w:lang w:val="en-GB"/>
+        </w:rPr>
+        <w:t xml:space="preserve"> Blog. Available at: https://www.ultralytics.com/blog/what-is-template-matching-a-quick-guide [Accessed 30 Dec. 2025].</w:t>
+      </w:r>
+    </w:p>
+    <w:p>
+      <w:pPr>
+        <w:rPr>
+          <w:lang w:val="en-GB"/>
+        </w:rPr>
+      </w:pPr>
+      <w:r>
+        <w:rPr>
+          <w:lang w:val="en-GB"/>
+        </w:rPr>
+        <w:lastRenderedPageBreak/>
+        <w:t xml:space="preserve">Wang, Z. et al. (2024). 'A real-time object detection method for electronic screen GUI test systems', The Journal of Supercomputing, 80(15), pp. 1-33. Available at: </w:t>
+      </w:r>
+      <w:r>
+        <w:rPr>
+          <w:lang w:val="en-GB"/>
+        </w:rPr>
+        <w:t>https://link.springer.com/article/10.1007/s11227-024-06319-y</w:t>
+      </w:r>
+      <w:r>
+        <w:rPr>
+          <w:lang w:val="en-GB"/>
+        </w:rPr>
+        <w:t xml:space="preserve"> [Accessed 30 Dec. 2025].</w:t>
       </w:r>
     </w:p>
     <w:sectPr>
@@ -110,6 +729,163 @@
     </w:sectPr>
   </w:body>
 </w:document>
+</file>
+
+<file path=word/numbering.xml><?xml version="1.0" encoding="utf-8"?>
+<w:numbering xmlns:wpc="http://schemas.microsoft.com/office/word/2010/wordprocessingCanvas" xmlns:cx="http://schemas.microsoft.com/office/drawing/2014/chartex" xmlns:cx1="http://schemas.microsoft.com/office/drawing/2015/9/8/chartex" xmlns:cx2="http://schemas.microsoft.com/office/drawing/2015/10/21/chartex" xmlns:cx3="http://schemas.microsoft.com/office/drawing/2016/5/9/chartex" xmlns:cx4="http://schemas.microsoft.com/office/drawing/2016/5/10/chartex" xmlns:cx5="http://schemas.microsoft.com/office/drawing/2016/5/11/chartex" xmlns:cx6="http://schemas.microsoft.com/office/drawing/2016/5/12/chartex" xmlns:cx7="http://schemas.microsoft.com/office/drawing/2016/5/13/chartex" xmlns:cx8="http://schemas.microsoft.com/office/drawing/2016/5/14/chartex" xmlns:mc="http://schemas.openxmlformats.org/markup-compatibility/2006" xmlns:aink="http://schemas.microsoft.com/office/drawing/2016/ink" xmlns:am3d="http://schemas.microsoft.com/office/drawing/2017/model3d" xmlns:o="urn:schemas-microsoft-com:office:office" xmlns:oel="http://schemas.microsoft.com/office/2019/extlst" xmlns:r="http://schemas.openxmlformats.org/officeDocument/2006/relationships" xmlns:m="http://schemas.openxmlformats.org/officeDocument/2006/math" xmlns:v="urn:schemas-microsoft-com:vml" xmlns:wp14="http://schemas.microsoft.com/office/word/2010/wordprocessingDrawing" xmlns:wp="http://schemas.openxmlformats.org/drawingml/2006/wordprocessingDrawing" xmlns:w10="urn:schemas-microsoft-com:office:word" xmlns:w="http://schemas.openxmlformats.org/wordprocessingml/2006/main" xmlns:w14="http://schemas.microsoft.com/office/word/2010/wordml" xmlns:w15="http://schemas.microsoft.com/office/word/2012/wordml" xmlns:w16cex="http://schemas.microsoft.com/office/word/2018/wordml/cex" xmlns:w16cid="http://schemas.microsoft.com/office/word/2016/wordml/cid" xmlns:w16="http://schemas.microsoft.com/office/word/2018/wordml" xmlns:w16du="http://schemas.microsoft.com/office/word/2023/wordml/word16du" xmlns:w16sdtdh="http://schemas.microsoft.com/office/word/2020/wordml/sdtdatahash" xmlns:w16sdtfl="http://schemas.microsoft.com/office/word/2024/wordml/sdtformatlock" xmlns:w16se="http://schemas.microsoft.com/office/word/2015/wordml/symex" xmlns:wpg="http://schemas.microsoft.com/office/word/2010/wordprocessingGroup" xmlns:wpi="http://schemas.microsoft.com/office/word/2010/wordprocessingInk" xmlns:wne="http://schemas.microsoft.com/office/word/2006/wordml" xmlns:wps="http://schemas.microsoft.com/office/word/2010/wordprocessingShape" mc:Ignorable="w14 w15 w16se w16cid w16 w16cex w16sdtdh w16sdtfl w16du wp14">
+  <w:abstractNum w:abstractNumId="0" w15:restartNumberingAfterBreak="0">
+    <w:nsid w:val="73303612"/>
+    <w:multiLevelType w:val="multilevel"/>
+    <w:tmpl w:val="078005D2"/>
+    <w:lvl w:ilvl="0">
+      <w:start w:val="1"/>
+      <w:numFmt w:val="bullet"/>
+      <w:lvlText w:val=""/>
+      <w:lvlJc w:val="left"/>
+      <w:pPr>
+        <w:tabs>
+          <w:tab w:val="num" w:pos="720"/>
+        </w:tabs>
+        <w:ind w:left="720" w:hanging="360"/>
+      </w:pPr>
+      <w:rPr>
+        <w:rFonts w:ascii="Symbol" w:hAnsi="Symbol" w:hint="default"/>
+        <w:sz w:val="20"/>
+      </w:rPr>
+    </w:lvl>
+    <w:lvl w:ilvl="1" w:tentative="1">
+      <w:start w:val="1"/>
+      <w:numFmt w:val="bullet"/>
+      <w:lvlText w:val="o"/>
+      <w:lvlJc w:val="left"/>
+      <w:pPr>
+        <w:tabs>
+          <w:tab w:val="num" w:pos="1440"/>
+        </w:tabs>
+        <w:ind w:left="1440" w:hanging="360"/>
+      </w:pPr>
+      <w:rPr>
+        <w:rFonts w:ascii="Courier New" w:hAnsi="Courier New" w:hint="default"/>
+        <w:sz w:val="20"/>
+      </w:rPr>
+    </w:lvl>
+    <w:lvl w:ilvl="2" w:tentative="1">
+      <w:start w:val="1"/>
+      <w:numFmt w:val="bullet"/>
+      <w:lvlText w:val=""/>
+      <w:lvlJc w:val="left"/>
+      <w:pPr>
+        <w:tabs>
+          <w:tab w:val="num" w:pos="2160"/>
+        </w:tabs>
+        <w:ind w:left="2160" w:hanging="360"/>
+      </w:pPr>
+      <w:rPr>
+        <w:rFonts w:ascii="Wingdings" w:hAnsi="Wingdings" w:hint="default"/>
+        <w:sz w:val="20"/>
+      </w:rPr>
+    </w:lvl>
+    <w:lvl w:ilvl="3" w:tentative="1">
+      <w:start w:val="1"/>
+      <w:numFmt w:val="bullet"/>
+      <w:lvlText w:val=""/>
+      <w:lvlJc w:val="left"/>
+      <w:pPr>
+        <w:tabs>
+          <w:tab w:val="num" w:pos="2880"/>
+        </w:tabs>
+        <w:ind w:left="2880" w:hanging="360"/>
+      </w:pPr>
+      <w:rPr>
+        <w:rFonts w:ascii="Wingdings" w:hAnsi="Wingdings" w:hint="default"/>
+        <w:sz w:val="20"/>
+      </w:rPr>
+    </w:lvl>
+    <w:lvl w:ilvl="4" w:tentative="1">
+      <w:start w:val="1"/>
+      <w:numFmt w:val="bullet"/>
+      <w:lvlText w:val=""/>
+      <w:lvlJc w:val="left"/>
+      <w:pPr>
+        <w:tabs>
+          <w:tab w:val="num" w:pos="3600"/>
+        </w:tabs>
+        <w:ind w:left="3600" w:hanging="360"/>
+      </w:pPr>
+      <w:rPr>
+        <w:rFonts w:ascii="Wingdings" w:hAnsi="Wingdings" w:hint="default"/>
+        <w:sz w:val="20"/>
+      </w:rPr>
+    </w:lvl>
+    <w:lvl w:ilvl="5" w:tentative="1">
+      <w:start w:val="1"/>
+      <w:numFmt w:val="bullet"/>
+      <w:lvlText w:val=""/>
+      <w:lvlJc w:val="left"/>
+      <w:pPr>
+        <w:tabs>
+          <w:tab w:val="num" w:pos="4320"/>
+        </w:tabs>
+        <w:ind w:left="4320" w:hanging="360"/>
+      </w:pPr>
+      <w:rPr>
+        <w:rFonts w:ascii="Wingdings" w:hAnsi="Wingdings" w:hint="default"/>
+        <w:sz w:val="20"/>
+      </w:rPr>
+    </w:lvl>
+    <w:lvl w:ilvl="6" w:tentative="1">
+      <w:start w:val="1"/>
+      <w:numFmt w:val="bullet"/>
+      <w:lvlText w:val=""/>
+      <w:lvlJc w:val="left"/>
+      <w:pPr>
+        <w:tabs>
+          <w:tab w:val="num" w:pos="5040"/>
+        </w:tabs>
+        <w:ind w:left="5040" w:hanging="360"/>
+      </w:pPr>
+      <w:rPr>
+        <w:rFonts w:ascii="Wingdings" w:hAnsi="Wingdings" w:hint="default"/>
+        <w:sz w:val="20"/>
+      </w:rPr>
+    </w:lvl>
+    <w:lvl w:ilvl="7" w:tentative="1">
+      <w:start w:val="1"/>
+      <w:numFmt w:val="bullet"/>
+      <w:lvlText w:val=""/>
+      <w:lvlJc w:val="left"/>
+      <w:pPr>
+        <w:tabs>
+          <w:tab w:val="num" w:pos="5760"/>
+        </w:tabs>
+        <w:ind w:left="5760" w:hanging="360"/>
+      </w:pPr>
+      <w:rPr>
+        <w:rFonts w:ascii="Wingdings" w:hAnsi="Wingdings" w:hint="default"/>
+        <w:sz w:val="20"/>
+      </w:rPr>
+    </w:lvl>
+    <w:lvl w:ilvl="8" w:tentative="1">
+      <w:start w:val="1"/>
+      <w:numFmt w:val="bullet"/>
+      <w:lvlText w:val=""/>
+      <w:lvlJc w:val="left"/>
+      <w:pPr>
+        <w:tabs>
+          <w:tab w:val="num" w:pos="6480"/>
+        </w:tabs>
+        <w:ind w:left="6480" w:hanging="360"/>
+      </w:pPr>
+      <w:rPr>
+        <w:rFonts w:ascii="Wingdings" w:hAnsi="Wingdings" w:hint="default"/>
+        <w:sz w:val="20"/>
+      </w:rPr>
+    </w:lvl>
+  </w:abstractNum>
+  <w:num w:numId="1" w16cid:durableId="1282229162">
+    <w:abstractNumId w:val="0"/>
+  </w:num>
+</w:numbering>
 </file>
 
 <file path=word/styles.xml><?xml version="1.0" encoding="utf-8"?>
@@ -715,7 +1491,6 @@
   <w:style w:type="character" w:default="1" w:styleId="DefaultParagraphFont">
     <w:name w:val="Default Paragraph Font"/>
     <w:uiPriority w:val="1"/>
-    <w:semiHidden/>
     <w:unhideWhenUsed/>
   </w:style>
   <w:style w:type="table" w:default="1" w:styleId="TableNormal">
@@ -1027,6 +1802,29 @@
       <w:smallCaps/>
       <w:color w:val="0F4761" w:themeColor="accent1" w:themeShade="BF"/>
       <w:spacing w:val="5"/>
+    </w:rPr>
+  </w:style>
+  <w:style w:type="character" w:styleId="Hyperlink">
+    <w:name w:val="Hyperlink"/>
+    <w:basedOn w:val="DefaultParagraphFont"/>
+    <w:uiPriority w:val="99"/>
+    <w:unhideWhenUsed/>
+    <w:rsid w:val="00132E10"/>
+    <w:rPr>
+      <w:color w:val="467886" w:themeColor="hyperlink"/>
+      <w:u w:val="single"/>
+    </w:rPr>
+  </w:style>
+  <w:style w:type="character" w:styleId="UnresolvedMention">
+    <w:name w:val="Unresolved Mention"/>
+    <w:basedOn w:val="DefaultParagraphFont"/>
+    <w:uiPriority w:val="99"/>
+    <w:semiHidden/>
+    <w:unhideWhenUsed/>
+    <w:rsid w:val="00132E10"/>
+    <w:rPr>
+      <w:color w:val="605E5C"/>
+      <w:shd w:val="clear" w:color="auto" w:fill="E1DFDD"/>
     </w:rPr>
   </w:style>
 </w:styles>

</xml_diff>